<commit_message>
fixed formula and added pearson correlation
</commit_message>
<xml_diff>
--- a/DSS-SAW-Mark7.docx
+++ b/DSS-SAW-Mark7.docx
@@ -10357,7 +10357,127 @@
         <w:rPr>
           <w:rStyle w:val="NormalTok"/>
         </w:rPr>
-        <w:t xml:space="preserve"> df4.</w:t>
+        <w:t xml:space="preserve"> df4.loc[:,[</w:t>
+      </w:r>
+      <w:r>
+        <w:rPr>
+          <w:rStyle w:val="StringTok"/>
+        </w:rPr>
+        <w:t xml:space="preserve">'q1'</w:t>
+      </w:r>
+      <w:r>
+        <w:rPr>
+          <w:rStyle w:val="NormalTok"/>
+        </w:rPr>
+        <w:t xml:space="preserve">,</w:t>
+      </w:r>
+      <w:r>
+        <w:rPr>
+          <w:rStyle w:val="StringTok"/>
+        </w:rPr>
+        <w:t xml:space="preserve">'q2'</w:t>
+      </w:r>
+      <w:r>
+        <w:rPr>
+          <w:rStyle w:val="NormalTok"/>
+        </w:rPr>
+        <w:t xml:space="preserve">,</w:t>
+      </w:r>
+      <w:r>
+        <w:rPr>
+          <w:rStyle w:val="StringTok"/>
+        </w:rPr>
+        <w:t xml:space="preserve">'q3'</w:t>
+      </w:r>
+      <w:r>
+        <w:rPr>
+          <w:rStyle w:val="NormalTok"/>
+        </w:rPr>
+        <w:t xml:space="preserve">,</w:t>
+      </w:r>
+      <w:r>
+        <w:rPr>
+          <w:rStyle w:val="StringTok"/>
+        </w:rPr>
+        <w:t xml:space="preserve">'q4'</w:t>
+      </w:r>
+      <w:r>
+        <w:rPr>
+          <w:rStyle w:val="NormalTok"/>
+        </w:rPr>
+        <w:t xml:space="preserve">,</w:t>
+      </w:r>
+      <w:r>
+        <w:rPr>
+          <w:rStyle w:val="StringTok"/>
+        </w:rPr>
+        <w:t xml:space="preserve">'q5'</w:t>
+      </w:r>
+      <w:r>
+        <w:rPr>
+          <w:rStyle w:val="NormalTok"/>
+        </w:rPr>
+        <w:t xml:space="preserve">,</w:t>
+      </w:r>
+      <w:r>
+        <w:rPr>
+          <w:rStyle w:val="StringTok"/>
+        </w:rPr>
+        <w:t xml:space="preserve">'q6'</w:t>
+      </w:r>
+      <w:r>
+        <w:rPr>
+          <w:rStyle w:val="NormalTok"/>
+        </w:rPr>
+        <w:t xml:space="preserve">,</w:t>
+      </w:r>
+      <w:r>
+        <w:rPr>
+          <w:rStyle w:val="StringTok"/>
+        </w:rPr>
+        <w:t xml:space="preserve">'q7'</w:t>
+      </w:r>
+      <w:r>
+        <w:rPr>
+          <w:rStyle w:val="NormalTok"/>
+        </w:rPr>
+        <w:t xml:space="preserve">,</w:t>
+      </w:r>
+      <w:r>
+        <w:rPr>
+          <w:rStyle w:val="StringTok"/>
+        </w:rPr>
+        <w:t xml:space="preserve">'q8'</w:t>
+      </w:r>
+      <w:r>
+        <w:rPr>
+          <w:rStyle w:val="NormalTok"/>
+        </w:rPr>
+        <w:t xml:space="preserve">,</w:t>
+      </w:r>
+      <w:r>
+        <w:rPr>
+          <w:rStyle w:val="StringTok"/>
+        </w:rPr>
+        <w:t xml:space="preserve">'q9'</w:t>
+      </w:r>
+      <w:r>
+        <w:rPr>
+          <w:rStyle w:val="NormalTok"/>
+        </w:rPr>
+        <w:t xml:space="preserve">,</w:t>
+      </w:r>
+      <w:r>
+        <w:rPr>
+          <w:rStyle w:val="StringTok"/>
+        </w:rPr>
+        <w:t xml:space="preserve">'q10'</w:t>
+      </w:r>
+      <w:r>
+        <w:rPr>
+          <w:rStyle w:val="NormalTok"/>
+        </w:rPr>
+        <w:t xml:space="preserve">]].</w:t>
       </w:r>
       <w:r>
         <w:rPr>
@@ -10397,6 +10517,18 @@
       </w:r>
       <w:r>
         <w:rPr>
+          <w:rStyle w:val="CommentTok"/>
+        </w:rPr>
+        <w:t xml:space="preserve">#sum all column</w:t>
+      </w:r>
+      <w:r>
+        <w:br/>
+      </w:r>
+      <w:r>
+        <w:br/>
+      </w:r>
+      <w:r>
+        <w:rPr>
           <w:rStyle w:val="NormalTok"/>
         </w:rPr>
         <w:t xml:space="preserve">df4 </w:t>
@@ -10562,26 +10694,6 @@
           <w:rStyle w:val="NormalTok"/>
         </w:rPr>
         <w:t xml:space="preserve">df4</w:t>
-      </w:r>
-    </w:p>
-    <w:p>
-      <w:pPr>
-        <w:pStyle w:val="SourceCode"/>
-      </w:pPr>
-      <w:r>
-        <w:rPr>
-          <w:rStyle w:val="VerbatimChar"/>
-        </w:rPr>
-        <w:t xml:space="preserve">C:\Users\Administrator\AppData\Local\Temp\ipykernel_13692\1810081016.py:8: FutureWarning: Dropping of nuisance columns in DataFrame reductions (with 'numeric_only=None') is deprecated; in a future version this will raise TypeError.  Select only valid columns before calling the reduction.</w:t>
-      </w:r>
-      <w:r>
-        <w:br/>
-      </w:r>
-      <w:r>
-        <w:rPr>
-          <w:rStyle w:val="VerbatimChar"/>
-        </w:rPr>
-        <w:t xml:space="preserve">  df4['Total'] = df4.sum(axis=1)</w:t>
       </w:r>
     </w:p>
     <w:tbl>
@@ -11053,7 +11165,7 @@
       </w:tr>
     </w:tbl>
     <w:bookmarkEnd w:id="21"/>
-    <w:bookmarkStart w:id="22" w:name="Xde863d9be57a9109540612ba7a00c837b121126"/>
+    <w:bookmarkStart w:id="23" w:name="Xde863d9be57a9109540612ba7a00c837b121126"/>
     <w:p>
       <w:pPr>
         <w:pStyle w:val="Heading2"/>
@@ -13682,7 +13794,715 @@
         </w:tc>
       </w:tr>
     </w:tbl>
+    <w:p>
+      <w:pPr>
+        <w:pStyle w:val="SourceCode"/>
+      </w:pPr>
+      <w:r>
+        <w:rPr>
+          <w:rStyle w:val="ImportTok"/>
+        </w:rPr>
+        <w:t xml:space="preserve">import</w:t>
+      </w:r>
+      <w:r>
+        <w:rPr>
+          <w:rStyle w:val="NormalTok"/>
+        </w:rPr>
+        <w:t xml:space="preserve"> plotly.express </w:t>
+      </w:r>
+      <w:r>
+        <w:rPr>
+          <w:rStyle w:val="ImportTok"/>
+        </w:rPr>
+        <w:t xml:space="preserve">as</w:t>
+      </w:r>
+      <w:r>
+        <w:rPr>
+          <w:rStyle w:val="NormalTok"/>
+        </w:rPr>
+        <w:t xml:space="preserve"> px</w:t>
+      </w:r>
+      <w:r>
+        <w:br/>
+      </w:r>
+      <w:r>
+        <w:br/>
+      </w:r>
+      <w:r>
+        <w:rPr>
+          <w:rStyle w:val="CommentTok"/>
+        </w:rPr>
+        <w:t xml:space="preserve"># graph box plot for normalized value</w:t>
+      </w:r>
+      <w:r>
+        <w:br/>
+      </w:r>
+      <w:r>
+        <w:rPr>
+          <w:rStyle w:val="NormalTok"/>
+        </w:rPr>
+        <w:t xml:space="preserve">fig </w:t>
+      </w:r>
+      <w:r>
+        <w:rPr>
+          <w:rStyle w:val="OperatorTok"/>
+        </w:rPr>
+        <w:t xml:space="preserve">=</w:t>
+      </w:r>
+      <w:r>
+        <w:rPr>
+          <w:rStyle w:val="NormalTok"/>
+        </w:rPr>
+        <w:t xml:space="preserve"> px.box(df10, x</w:t>
+      </w:r>
+      <w:r>
+        <w:rPr>
+          <w:rStyle w:val="OperatorTok"/>
+        </w:rPr>
+        <w:t xml:space="preserve">=</w:t>
+      </w:r>
+      <w:r>
+        <w:rPr>
+          <w:rStyle w:val="StringTok"/>
+        </w:rPr>
+        <w:t xml:space="preserve">"NormalizedValue"</w:t>
+      </w:r>
+      <w:r>
+        <w:rPr>
+          <w:rStyle w:val="NormalTok"/>
+        </w:rPr>
+        <w:t xml:space="preserve">)</w:t>
+      </w:r>
+      <w:r>
+        <w:br/>
+      </w:r>
+      <w:r>
+        <w:rPr>
+          <w:rStyle w:val="NormalTok"/>
+        </w:rPr>
+        <w:t xml:space="preserve">fig.show()</w:t>
+      </w:r>
+    </w:p>
+    <w:p>
+      <w:pPr>
+        <w:pStyle w:val="SourceCode"/>
+      </w:pPr>
+      <w:r>
+        <w:rPr>
+          <w:rStyle w:val="VerbatimChar"/>
+        </w:rPr>
+        <w:t xml:space="preserve">Unable to display output for mime type(s): application/vnd.plotly.v1+json</w:t>
+      </w:r>
+    </w:p>
+    <w:p>
+      <w:pPr>
+        <w:pStyle w:val="SourceCode"/>
+      </w:pPr>
+      <w:r>
+        <w:rPr>
+          <w:rStyle w:val="CommentTok"/>
+        </w:rPr>
+        <w:t xml:space="preserve"># graph box plot for normalized value</w:t>
+      </w:r>
+      <w:r>
+        <w:br/>
+      </w:r>
+      <w:r>
+        <w:rPr>
+          <w:rStyle w:val="NormalTok"/>
+        </w:rPr>
+        <w:t xml:space="preserve">fig </w:t>
+      </w:r>
+      <w:r>
+        <w:rPr>
+          <w:rStyle w:val="OperatorTok"/>
+        </w:rPr>
+        <w:t xml:space="preserve">=</w:t>
+      </w:r>
+      <w:r>
+        <w:rPr>
+          <w:rStyle w:val="NormalTok"/>
+        </w:rPr>
+        <w:t xml:space="preserve"> px.box(df10, x</w:t>
+      </w:r>
+      <w:r>
+        <w:rPr>
+          <w:rStyle w:val="OperatorTok"/>
+        </w:rPr>
+        <w:t xml:space="preserve">=</w:t>
+      </w:r>
+      <w:r>
+        <w:rPr>
+          <w:rStyle w:val="StringTok"/>
+        </w:rPr>
+        <w:t xml:space="preserve">"StudentCount"</w:t>
+      </w:r>
+      <w:r>
+        <w:rPr>
+          <w:rStyle w:val="NormalTok"/>
+        </w:rPr>
+        <w:t xml:space="preserve">)</w:t>
+      </w:r>
+      <w:r>
+        <w:br/>
+      </w:r>
+      <w:r>
+        <w:rPr>
+          <w:rStyle w:val="NormalTok"/>
+        </w:rPr>
+        <w:t xml:space="preserve">fig.show()</w:t>
+      </w:r>
+    </w:p>
+    <w:p>
+      <w:pPr>
+        <w:pStyle w:val="SourceCode"/>
+      </w:pPr>
+      <w:r>
+        <w:rPr>
+          <w:rStyle w:val="VerbatimChar"/>
+        </w:rPr>
+        <w:t xml:space="preserve">Unable to display output for mime type(s): application/vnd.plotly.v1+json</w:t>
+      </w:r>
+    </w:p>
+    <w:p>
+      <w:pPr>
+        <w:pStyle w:val="SourceCode"/>
+      </w:pPr>
+      <w:r>
+        <w:rPr>
+          <w:rStyle w:val="CommentTok"/>
+        </w:rPr>
+        <w:t xml:space="preserve">#scatter plot</w:t>
+      </w:r>
+      <w:r>
+        <w:br/>
+      </w:r>
+      <w:r>
+        <w:rPr>
+          <w:rStyle w:val="NormalTok"/>
+        </w:rPr>
+        <w:t xml:space="preserve">fig </w:t>
+      </w:r>
+      <w:r>
+        <w:rPr>
+          <w:rStyle w:val="OperatorTok"/>
+        </w:rPr>
+        <w:t xml:space="preserve">=</w:t>
+      </w:r>
+      <w:r>
+        <w:rPr>
+          <w:rStyle w:val="NormalTok"/>
+        </w:rPr>
+        <w:t xml:space="preserve"> px.scatter(df10, y</w:t>
+      </w:r>
+      <w:r>
+        <w:rPr>
+          <w:rStyle w:val="OperatorTok"/>
+        </w:rPr>
+        <w:t xml:space="preserve">=</w:t>
+      </w:r>
+      <w:r>
+        <w:rPr>
+          <w:rStyle w:val="StringTok"/>
+        </w:rPr>
+        <w:t xml:space="preserve">"StudentCount"</w:t>
+      </w:r>
+      <w:r>
+        <w:rPr>
+          <w:rStyle w:val="NormalTok"/>
+        </w:rPr>
+        <w:t xml:space="preserve">, x</w:t>
+      </w:r>
+      <w:r>
+        <w:rPr>
+          <w:rStyle w:val="OperatorTok"/>
+        </w:rPr>
+        <w:t xml:space="preserve">=</w:t>
+      </w:r>
+      <w:r>
+        <w:rPr>
+          <w:rStyle w:val="StringTok"/>
+        </w:rPr>
+        <w:t xml:space="preserve">"NormalizedValue"</w:t>
+      </w:r>
+      <w:r>
+        <w:rPr>
+          <w:rStyle w:val="NormalTok"/>
+        </w:rPr>
+        <w:t xml:space="preserve">, color</w:t>
+      </w:r>
+      <w:r>
+        <w:rPr>
+          <w:rStyle w:val="OperatorTok"/>
+        </w:rPr>
+        <w:t xml:space="preserve">=</w:t>
+      </w:r>
+      <w:r>
+        <w:rPr>
+          <w:rStyle w:val="StringTok"/>
+        </w:rPr>
+        <w:t xml:space="preserve">"Lecturer"</w:t>
+      </w:r>
+      <w:r>
+        <w:rPr>
+          <w:rStyle w:val="NormalTok"/>
+        </w:rPr>
+        <w:t xml:space="preserve">)</w:t>
+      </w:r>
+      <w:r>
+        <w:br/>
+      </w:r>
+      <w:r>
+        <w:rPr>
+          <w:rStyle w:val="NormalTok"/>
+        </w:rPr>
+        <w:t xml:space="preserve">fig.show()</w:t>
+      </w:r>
+    </w:p>
+    <w:p>
+      <w:pPr>
+        <w:pStyle w:val="SourceCode"/>
+      </w:pPr>
+      <w:r>
+        <w:rPr>
+          <w:rStyle w:val="VerbatimChar"/>
+        </w:rPr>
+        <w:t xml:space="preserve">Unable to display output for mime type(s): application/vnd.plotly.v1+json</w:t>
+      </w:r>
+    </w:p>
+    <w:bookmarkStart w:id="22" w:name="pearson-correlation"/>
+    <w:p>
+      <w:pPr>
+        <w:pStyle w:val="Heading3"/>
+      </w:pPr>
+      <w:r>
+        <w:t xml:space="preserve">Pearson Correlation</w:t>
+      </w:r>
+    </w:p>
+    <w:p>
+      <w:pPr>
+        <w:pStyle w:val="FirstParagraph"/>
+      </w:pPr>
+      <m:oMath>
+        <m:sSub>
+          <m:e>
+            <m:r>
+              <m:t>r</m:t>
+            </m:r>
+          </m:e>
+          <m:sub>
+            <m:r>
+              <m:t>X</m:t>
+            </m:r>
+            <m:r>
+              <m:t>Y</m:t>
+            </m:r>
+          </m:sub>
+        </m:sSub>
+        <m:r>
+          <m:rPr>
+            <m:sty m:val="p"/>
+          </m:rPr>
+          <m:t>=</m:t>
+        </m:r>
+        <m:f>
+          <m:fPr>
+            <m:type m:val="bar"/>
+          </m:fPr>
+          <m:num>
+            <m:nary>
+              <m:naryPr>
+                <m:chr m:val="∑"/>
+                <m:limLoc m:val="undOvr"/>
+                <m:subHide m:val="0"/>
+                <m:supHide m:val="0"/>
+              </m:naryPr>
+              <m:sub>
+                <m:r>
+                  <m:t>i</m:t>
+                </m:r>
+                <m:r>
+                  <m:rPr>
+                    <m:sty m:val="p"/>
+                  </m:rPr>
+                  <m:t>=</m:t>
+                </m:r>
+                <m:r>
+                  <m:t>1</m:t>
+                </m:r>
+              </m:sub>
+              <m:sup>
+                <m:r>
+                  <m:t>n</m:t>
+                </m:r>
+              </m:sup>
+              <m:e>
+                <m:d>
+                  <m:dPr>
+                    <m:begChr m:val="("/>
+                    <m:endChr m:val=")"/>
+                    <m:sepChr m:val=""/>
+                    <m:grow/>
+                  </m:dPr>
+                  <m:e>
+                    <m:sSub>
+                      <m:e>
+                        <m:r>
+                          <m:t>x</m:t>
+                        </m:r>
+                      </m:e>
+                      <m:sub>
+                        <m:r>
+                          <m:t>i</m:t>
+                        </m:r>
+                      </m:sub>
+                    </m:sSub>
+                    <m:r>
+                      <m:rPr>
+                        <m:sty m:val="p"/>
+                      </m:rPr>
+                      <m:t>−</m:t>
+                    </m:r>
+                    <m:acc>
+                      <m:accPr>
+                        <m:chr m:val="‾"/>
+                      </m:accPr>
+                      <m:e>
+                        <m:r>
+                          <m:t>x</m:t>
+                        </m:r>
+                      </m:e>
+                    </m:acc>
+                  </m:e>
+                </m:d>
+              </m:e>
+            </m:nary>
+            <m:d>
+              <m:dPr>
+                <m:begChr m:val="("/>
+                <m:endChr m:val=")"/>
+                <m:sepChr m:val=""/>
+                <m:grow/>
+              </m:dPr>
+              <m:e>
+                <m:sSub>
+                  <m:e>
+                    <m:r>
+                      <m:t>y</m:t>
+                    </m:r>
+                  </m:e>
+                  <m:sub>
+                    <m:r>
+                      <m:t>i</m:t>
+                    </m:r>
+                  </m:sub>
+                </m:sSub>
+                <m:r>
+                  <m:rPr>
+                    <m:sty m:val="p"/>
+                  </m:rPr>
+                  <m:t>−</m:t>
+                </m:r>
+                <m:acc>
+                  <m:accPr>
+                    <m:chr m:val="‾"/>
+                  </m:accPr>
+                  <m:e>
+                    <m:r>
+                      <m:t>y</m:t>
+                    </m:r>
+                  </m:e>
+                </m:acc>
+              </m:e>
+            </m:d>
+          </m:num>
+          <m:den>
+            <m:rad>
+              <m:radPr>
+                <m:degHide m:val="1"/>
+              </m:radPr>
+              <m:deg/>
+              <m:e>
+                <m:nary>
+                  <m:naryPr>
+                    <m:chr m:val="∑"/>
+                    <m:limLoc m:val="undOvr"/>
+                    <m:subHide m:val="0"/>
+                    <m:supHide m:val="0"/>
+                  </m:naryPr>
+                  <m:sub>
+                    <m:r>
+                      <m:t>i</m:t>
+                    </m:r>
+                    <m:r>
+                      <m:rPr>
+                        <m:sty m:val="p"/>
+                      </m:rPr>
+                      <m:t>=</m:t>
+                    </m:r>
+                    <m:r>
+                      <m:t>1</m:t>
+                    </m:r>
+                  </m:sub>
+                  <m:sup>
+                    <m:r>
+                      <m:t>n</m:t>
+                    </m:r>
+                  </m:sup>
+                  <m:e>
+                    <m:sSup>
+                      <m:e>
+                        <m:d>
+                          <m:dPr>
+                            <m:begChr m:val="("/>
+                            <m:endChr m:val=")"/>
+                            <m:sepChr m:val=""/>
+                            <m:grow/>
+                          </m:dPr>
+                          <m:e>
+                            <m:sSub>
+                              <m:e>
+                                <m:r>
+                                  <m:t>x</m:t>
+                                </m:r>
+                              </m:e>
+                              <m:sub>
+                                <m:r>
+                                  <m:t>i</m:t>
+                                </m:r>
+                              </m:sub>
+                            </m:sSub>
+                            <m:r>
+                              <m:rPr>
+                                <m:sty m:val="p"/>
+                              </m:rPr>
+                              <m:t>−</m:t>
+                            </m:r>
+                            <m:acc>
+                              <m:accPr>
+                                <m:chr m:val="‾"/>
+                              </m:accPr>
+                              <m:e>
+                                <m:r>
+                                  <m:t>x</m:t>
+                                </m:r>
+                              </m:e>
+                            </m:acc>
+                          </m:e>
+                        </m:d>
+                      </m:e>
+                      <m:sup>
+                        <m:r>
+                          <m:t>2</m:t>
+                        </m:r>
+                      </m:sup>
+                    </m:sSup>
+                  </m:e>
+                </m:nary>
+              </m:e>
+            </m:rad>
+            <m:rad>
+              <m:radPr>
+                <m:degHide m:val="1"/>
+              </m:radPr>
+              <m:deg/>
+              <m:e>
+                <m:nary>
+                  <m:naryPr>
+                    <m:chr m:val="∑"/>
+                    <m:limLoc m:val="undOvr"/>
+                    <m:subHide m:val="0"/>
+                    <m:supHide m:val="0"/>
+                  </m:naryPr>
+                  <m:sub>
+                    <m:r>
+                      <m:t>i</m:t>
+                    </m:r>
+                    <m:r>
+                      <m:rPr>
+                        <m:sty m:val="p"/>
+                      </m:rPr>
+                      <m:t>=</m:t>
+                    </m:r>
+                    <m:r>
+                      <m:t>1</m:t>
+                    </m:r>
+                  </m:sub>
+                  <m:sup>
+                    <m:r>
+                      <m:t>n</m:t>
+                    </m:r>
+                  </m:sup>
+                  <m:e>
+                    <m:sSup>
+                      <m:e>
+                        <m:d>
+                          <m:dPr>
+                            <m:begChr m:val="("/>
+                            <m:endChr m:val=")"/>
+                            <m:sepChr m:val=""/>
+                            <m:grow/>
+                          </m:dPr>
+                          <m:e>
+                            <m:sSub>
+                              <m:e>
+                                <m:r>
+                                  <m:t>y</m:t>
+                                </m:r>
+                              </m:e>
+                              <m:sub>
+                                <m:r>
+                                  <m:t>i</m:t>
+                                </m:r>
+                              </m:sub>
+                            </m:sSub>
+                            <m:r>
+                              <m:rPr>
+                                <m:sty m:val="p"/>
+                              </m:rPr>
+                              <m:t>−</m:t>
+                            </m:r>
+                            <m:acc>
+                              <m:accPr>
+                                <m:chr m:val="‾"/>
+                              </m:accPr>
+                              <m:e>
+                                <m:r>
+                                  <m:t>y</m:t>
+                                </m:r>
+                              </m:e>
+                            </m:acc>
+                          </m:e>
+                        </m:d>
+                      </m:e>
+                      <m:sup>
+                        <m:r>
+                          <m:t>2</m:t>
+                        </m:r>
+                      </m:sup>
+                    </m:sSup>
+                  </m:e>
+                </m:nary>
+              </m:e>
+            </m:rad>
+          </m:den>
+        </m:f>
+      </m:oMath>
+    </w:p>
+    <w:p>
+      <w:pPr>
+        <w:pStyle w:val="SourceCode"/>
+      </w:pPr>
+      <w:r>
+        <w:rPr>
+          <w:rStyle w:val="CommentTok"/>
+        </w:rPr>
+        <w:t xml:space="preserve"># Calculate the Pearson correlation between 'NormalizedValue' and 'StudentCount'</w:t>
+      </w:r>
+      <w:r>
+        <w:br/>
+      </w:r>
+      <w:r>
+        <w:rPr>
+          <w:rStyle w:val="NormalTok"/>
+        </w:rPr>
+        <w:t xml:space="preserve">corr </w:t>
+      </w:r>
+      <w:r>
+        <w:rPr>
+          <w:rStyle w:val="OperatorTok"/>
+        </w:rPr>
+        <w:t xml:space="preserve">=</w:t>
+      </w:r>
+      <w:r>
+        <w:rPr>
+          <w:rStyle w:val="NormalTok"/>
+        </w:rPr>
+        <w:t xml:space="preserve"> df10[</w:t>
+      </w:r>
+      <w:r>
+        <w:rPr>
+          <w:rStyle w:val="StringTok"/>
+        </w:rPr>
+        <w:t xml:space="preserve">'NormalizedValue'</w:t>
+      </w:r>
+      <w:r>
+        <w:rPr>
+          <w:rStyle w:val="NormalTok"/>
+        </w:rPr>
+        <w:t xml:space="preserve">].corr(df10[</w:t>
+      </w:r>
+      <w:r>
+        <w:rPr>
+          <w:rStyle w:val="StringTok"/>
+        </w:rPr>
+        <w:t xml:space="preserve">'StudentCount'</w:t>
+      </w:r>
+      <w:r>
+        <w:rPr>
+          <w:rStyle w:val="NormalTok"/>
+        </w:rPr>
+        <w:t xml:space="preserve">], method</w:t>
+      </w:r>
+      <w:r>
+        <w:rPr>
+          <w:rStyle w:val="OperatorTok"/>
+        </w:rPr>
+        <w:t xml:space="preserve">=</w:t>
+      </w:r>
+      <w:r>
+        <w:rPr>
+          <w:rStyle w:val="StringTok"/>
+        </w:rPr>
+        <w:t xml:space="preserve">'pearson'</w:t>
+      </w:r>
+      <w:r>
+        <w:rPr>
+          <w:rStyle w:val="NormalTok"/>
+        </w:rPr>
+        <w:t xml:space="preserve">)</w:t>
+      </w:r>
+      <w:r>
+        <w:br/>
+      </w:r>
+      <w:r>
+        <w:br/>
+      </w:r>
+      <w:r>
+        <w:rPr>
+          <w:rStyle w:val="CommentTok"/>
+        </w:rPr>
+        <w:t xml:space="preserve"># Print the resulting correlation coefficient</w:t>
+      </w:r>
+      <w:r>
+        <w:br/>
+      </w:r>
+      <w:r>
+        <w:rPr>
+          <w:rStyle w:val="BuiltInTok"/>
+        </w:rPr>
+        <w:t xml:space="preserve">print</w:t>
+      </w:r>
+      <w:r>
+        <w:rPr>
+          <w:rStyle w:val="NormalTok"/>
+        </w:rPr>
+        <w:t xml:space="preserve">(corr)</w:t>
+      </w:r>
+    </w:p>
+    <w:p>
+      <w:pPr>
+        <w:pStyle w:val="SourceCode"/>
+      </w:pPr>
+      <w:r>
+        <w:rPr>
+          <w:rStyle w:val="VerbatimChar"/>
+        </w:rPr>
+        <w:t xml:space="preserve">-0.06816195147507013</w:t>
+      </w:r>
+    </w:p>
     <w:bookmarkEnd w:id="22"/>
+    <w:bookmarkEnd w:id="23"/>
     <w:sectPr/>
   </w:body>
 </w:document>
@@ -13896,6 +14716,25 @@
       <w:jc w:val="center"/>
     </w:pPr>
   </w:style>
+  <w:style w:customStyle="1" w:styleId="AbstractTitle" w:type="paragraph">
+    <w:name w:val="Abstract Title"/>
+    <w:basedOn w:val="Normal"/>
+    <w:next w:val="Abstract"/>
+    <w:qFormat/>
+    <w:pPr>
+      <w:keepNext/>
+      <w:keepLines/>
+      <w:jc w:val="center"/>
+      <w:spacing w:after="0" w:before="300"/>
+    </w:pPr>
+    <w:rPr>
+      <w:sz w:val="20"/>
+      <w:szCs w:val="20"/>
+      <w:b/>
+      <w:color w:val="345A8A"/>
+      &gt;
+    </w:rPr>
+  </w:style>
   <w:style w:customStyle="1" w:styleId="Abstract" w:type="paragraph">
     <w:name w:val="Abstract"/>
     <w:basedOn w:val="Normal"/>
@@ -13904,7 +14743,7 @@
     <w:pPr>
       <w:keepNext/>
       <w:keepLines/>
-      <w:spacing w:after="300" w:before="300"/>
+      <w:spacing w:after="300" w:before="100"/>
     </w:pPr>
     <w:rPr>
       <w:sz w:val="20"/>

</xml_diff>